<commit_message>
Change surrogate model document title
</commit_message>
<xml_diff>
--- a/Step-6-Surrogate-Model/SurrogateMuscleModelTutorial.docx
+++ b/Step-6-Surrogate-Model/SurrogateMuscleModelTutorial.docx
@@ -21,7 +21,37 @@
           <w:sz w:val="32"/>
           <w:szCs w:val="32"/>
         </w:rPr>
-        <w:t>Tutorial 6 – Surrogate Model Creation</w:t>
+        <w:t xml:space="preserve">Tutorial 6 – Surrogate </w:t>
+      </w:r>
+      <w:r>
+        <w:rPr>
+          <w:rFonts w:ascii="Times New Roman" w:hAnsi="Times New Roman" w:cs="Times New Roman"/>
+          <w:b/>
+          <w:bCs/>
+          <w:sz w:val="32"/>
+          <w:szCs w:val="32"/>
+        </w:rPr>
+        <w:t xml:space="preserve">Muscle </w:t>
+      </w:r>
+      <w:r>
+        <w:rPr>
+          <w:rFonts w:ascii="Times New Roman" w:hAnsi="Times New Roman" w:cs="Times New Roman"/>
+          <w:b/>
+          <w:bCs/>
+          <w:sz w:val="32"/>
+          <w:szCs w:val="32"/>
+        </w:rPr>
+        <w:t>Model</w:t>
+      </w:r>
+      <w:r>
+        <w:rPr>
+          <w:rFonts w:ascii="Times New Roman" w:hAnsi="Times New Roman" w:cs="Times New Roman"/>
+          <w:b/>
+          <w:bCs/>
+          <w:sz w:val="32"/>
+          <w:szCs w:val="32"/>
+        </w:rPr>
+        <w:t>s</w:t>
       </w:r>
     </w:p>
     <w:p>
@@ -83,7 +113,6 @@
         </w:rPr>
         <w:t xml:space="preserve">Inside the tutorial directory, open the file </w:t>
       </w:r>
-      <w:proofErr w:type="spellStart"/>
       <w:r>
         <w:rPr>
           <w:rFonts w:ascii="Times New Roman" w:hAnsi="Times New Roman" w:cs="Times New Roman"/>
@@ -92,7 +121,6 @@
         </w:rPr>
         <w:t>surrogateKinematicsScript.m</w:t>
       </w:r>
-      <w:proofErr w:type="spellEnd"/>
     </w:p>
     <w:p>
       <w:pPr>
@@ -161,7 +189,6 @@
         </w:rPr>
         <w:t xml:space="preserve">Run </w:t>
       </w:r>
-      <w:proofErr w:type="spellStart"/>
       <w:r>
         <w:rPr>
           <w:rFonts w:ascii="Times New Roman" w:hAnsi="Times New Roman" w:cs="Times New Roman"/>
@@ -170,7 +197,6 @@
         </w:rPr>
         <w:t>surrogateKinematicsScript.m</w:t>
       </w:r>
-      <w:proofErr w:type="spellEnd"/>
     </w:p>
     <w:p>
       <w:pPr>
@@ -189,7 +215,6 @@
         </w:rPr>
         <w:t xml:space="preserve">This will create a new directory called </w:t>
       </w:r>
-      <w:proofErr w:type="spellStart"/>
       <w:r>
         <w:rPr>
           <w:rFonts w:ascii="Times New Roman" w:hAnsi="Times New Roman" w:cs="Times New Roman"/>
@@ -198,7 +223,6 @@
         </w:rPr>
         <w:t>surrogateData</w:t>
       </w:r>
-      <w:proofErr w:type="spellEnd"/>
       <w:r>
         <w:rPr>
           <w:rFonts w:ascii="Times New Roman" w:hAnsi="Times New Roman" w:cs="Times New Roman"/>
@@ -223,7 +247,6 @@
         </w:rPr>
         <w:t xml:space="preserve">Open the OpenSim model </w:t>
       </w:r>
-      <w:proofErr w:type="spellStart"/>
       <w:r>
         <w:rPr>
           <w:rFonts w:ascii="Times New Roman" w:hAnsi="Times New Roman" w:cs="Times New Roman"/>
@@ -232,7 +255,6 @@
         </w:rPr>
         <w:t>RightLegAndPelvis.osim</w:t>
       </w:r>
-      <w:proofErr w:type="spellEnd"/>
       <w:r>
         <w:rPr>
           <w:rFonts w:ascii="Times New Roman" w:hAnsi="Times New Roman" w:cs="Times New Roman"/>
@@ -257,7 +279,6 @@
         </w:rPr>
         <w:t xml:space="preserve">With </w:t>
       </w:r>
-      <w:proofErr w:type="spellStart"/>
       <w:r>
         <w:rPr>
           <w:rFonts w:ascii="Times New Roman" w:hAnsi="Times New Roman" w:cs="Times New Roman"/>
@@ -266,7 +287,6 @@
         </w:rPr>
         <w:t>RightLegAndPelvis.osim</w:t>
       </w:r>
-      <w:proofErr w:type="spellEnd"/>
       <w:r>
         <w:rPr>
           <w:rFonts w:ascii="Times New Roman" w:hAnsi="Times New Roman" w:cs="Times New Roman"/>
@@ -295,41 +315,13 @@
         </w:rPr>
         <w:t xml:space="preserve">and load </w:t>
       </w:r>
-      <w:proofErr w:type="spellStart"/>
       <w:r>
         <w:rPr>
           <w:rFonts w:ascii="Times New Roman" w:hAnsi="Times New Roman" w:cs="Times New Roman"/>
           <w:b/>
           <w:bCs/>
         </w:rPr>
-        <w:t>surrogateData</w:t>
-      </w:r>
-      <w:proofErr w:type="spellEnd"/>
-      <w:r>
-        <w:rPr>
-          <w:rFonts w:ascii="Times New Roman" w:hAnsi="Times New Roman" w:cs="Times New Roman"/>
-          <w:b/>
-          <w:bCs/>
-        </w:rPr>
-        <w:t>\</w:t>
-      </w:r>
-      <w:proofErr w:type="spellStart"/>
-      <w:r>
-        <w:rPr>
-          <w:rFonts w:ascii="Times New Roman" w:hAnsi="Times New Roman" w:cs="Times New Roman"/>
-          <w:b/>
-          <w:bCs/>
-        </w:rPr>
-        <w:t>IKData</w:t>
-      </w:r>
-      <w:proofErr w:type="spellEnd"/>
-      <w:r>
-        <w:rPr>
-          <w:rFonts w:ascii="Times New Roman" w:hAnsi="Times New Roman" w:cs="Times New Roman"/>
-          <w:b/>
-          <w:bCs/>
-        </w:rPr>
-        <w:t>\</w:t>
+        <w:t>surrogateData\IKData\</w:t>
       </w:r>
       <w:r>
         <w:rPr>
@@ -471,7 +463,6 @@
         </w:rPr>
         <w:t xml:space="preserve">With </w:t>
       </w:r>
-      <w:proofErr w:type="spellStart"/>
       <w:r>
         <w:rPr>
           <w:rFonts w:ascii="Times New Roman" w:hAnsi="Times New Roman" w:cs="Times New Roman"/>
@@ -480,7 +471,6 @@
         </w:rPr>
         <w:t>RightLegAndPelvis.osim</w:t>
       </w:r>
-      <w:proofErr w:type="spellEnd"/>
       <w:r>
         <w:rPr>
           <w:rFonts w:ascii="Times New Roman" w:hAnsi="Times New Roman" w:cs="Times New Roman"/>

</xml_diff>

<commit_message>
Surrogate Model Tutorial 1.5.0
</commit_message>
<xml_diff>
--- a/Step-6-Surrogate-Model/SurrogateMuscleModelTutorial.docx
+++ b/Step-6-Surrogate-Model/SurrogateMuscleModelTutorial.docx
@@ -56,6 +56,34 @@
     </w:p>
     <w:p>
       <w:pPr>
+        <w:jc w:val="center"/>
+        <w:rPr>
+          <w:rFonts w:ascii="Times New Roman" w:hAnsi="Times New Roman" w:cs="Times New Roman"/>
+        </w:rPr>
+      </w:pPr>
+      <w:r>
+        <w:rPr>
+          <w:rFonts w:ascii="Times New Roman" w:hAnsi="Times New Roman" w:cs="Times New Roman"/>
+        </w:rPr>
+        <w:t>Tutorial Developer: Robert Salati</w:t>
+      </w:r>
+      <w:r>
+        <w:rPr>
+          <w:rFonts w:ascii="Times New Roman" w:hAnsi="Times New Roman" w:cs="Times New Roman"/>
+        </w:rPr>
+        <w:t xml:space="preserve">, </w:t>
+      </w:r>
+      <w:bookmarkStart w:id="0" w:name="_Hlk210315008"/>
+      <w:r>
+        <w:rPr>
+          <w:rFonts w:ascii="Times New Roman" w:hAnsi="Times New Roman" w:cs="Times New Roman"/>
+        </w:rPr>
+        <w:t>Rice Computational Neuromechanics Lab, Rice University</w:t>
+      </w:r>
+      <w:bookmarkEnd w:id="0"/>
+    </w:p>
+    <w:p>
+      <w:pPr>
         <w:rPr>
           <w:rFonts w:ascii="Times New Roman" w:hAnsi="Times New Roman" w:cs="Times New Roman"/>
         </w:rPr>
@@ -113,7 +141,6 @@
         </w:rPr>
         <w:t xml:space="preserve">Inside the tutorial directory, open the file </w:t>
       </w:r>
-      <w:proofErr w:type="spellStart"/>
       <w:r>
         <w:rPr>
           <w:rFonts w:ascii="Times New Roman" w:hAnsi="Times New Roman" w:cs="Times New Roman"/>
@@ -122,7 +149,6 @@
         </w:rPr>
         <w:t>surrogateKinematicsScript.m</w:t>
       </w:r>
-      <w:proofErr w:type="spellEnd"/>
     </w:p>
     <w:p>
       <w:pPr>
@@ -191,7 +217,6 @@
         </w:rPr>
         <w:t xml:space="preserve">Run </w:t>
       </w:r>
-      <w:proofErr w:type="spellStart"/>
       <w:r>
         <w:rPr>
           <w:rFonts w:ascii="Times New Roman" w:hAnsi="Times New Roman" w:cs="Times New Roman"/>
@@ -200,7 +225,6 @@
         </w:rPr>
         <w:t>surrogateKinematicsScript.m</w:t>
       </w:r>
-      <w:proofErr w:type="spellEnd"/>
     </w:p>
     <w:p>
       <w:pPr>
@@ -219,7 +243,6 @@
         </w:rPr>
         <w:t xml:space="preserve">This will create a new directory called </w:t>
       </w:r>
-      <w:proofErr w:type="spellStart"/>
       <w:r>
         <w:rPr>
           <w:rFonts w:ascii="Times New Roman" w:hAnsi="Times New Roman" w:cs="Times New Roman"/>
@@ -228,7 +251,6 @@
         </w:rPr>
         <w:t>surrogateData</w:t>
       </w:r>
-      <w:proofErr w:type="spellEnd"/>
       <w:r>
         <w:rPr>
           <w:rFonts w:ascii="Times New Roman" w:hAnsi="Times New Roman" w:cs="Times New Roman"/>
@@ -253,7 +275,6 @@
         </w:rPr>
         <w:t xml:space="preserve">Open the OpenSim model </w:t>
       </w:r>
-      <w:proofErr w:type="spellStart"/>
       <w:r>
         <w:rPr>
           <w:rFonts w:ascii="Times New Roman" w:hAnsi="Times New Roman" w:cs="Times New Roman"/>
@@ -262,7 +283,6 @@
         </w:rPr>
         <w:t>RightLegAndPelvis.osim</w:t>
       </w:r>
-      <w:proofErr w:type="spellEnd"/>
       <w:r>
         <w:rPr>
           <w:rFonts w:ascii="Times New Roman" w:hAnsi="Times New Roman" w:cs="Times New Roman"/>
@@ -287,79 +307,41 @@
         </w:rPr>
         <w:t xml:space="preserve">With </w:t>
       </w:r>
-      <w:proofErr w:type="spellStart"/>
       <w:r>
         <w:rPr>
           <w:rFonts w:ascii="Times New Roman" w:hAnsi="Times New Roman" w:cs="Times New Roman"/>
           <w:b/>
           <w:bCs/>
         </w:rPr>
-        <w:t>RightLegAndPelvis.osim</w:t>
-      </w:r>
-      <w:proofErr w:type="spellEnd"/>
+        <w:t xml:space="preserve">RightLegAndPelvis.osim </w:t>
+      </w:r>
+      <w:r>
+        <w:rPr>
+          <w:rFonts w:ascii="Times New Roman" w:hAnsi="Times New Roman" w:cs="Times New Roman"/>
+        </w:rPr>
+        <w:t xml:space="preserve">open, click </w:t>
+      </w:r>
+      <w:r>
+        <w:rPr>
+          <w:rFonts w:ascii="Times New Roman" w:hAnsi="Times New Roman" w:cs="Times New Roman"/>
+          <w:i/>
+          <w:iCs/>
+        </w:rPr>
+        <w:t xml:space="preserve">load motion </w:t>
+      </w:r>
+      <w:r>
+        <w:rPr>
+          <w:rFonts w:ascii="Times New Roman" w:hAnsi="Times New Roman" w:cs="Times New Roman"/>
+        </w:rPr>
+        <w:t xml:space="preserve">and load </w:t>
+      </w:r>
       <w:r>
         <w:rPr>
           <w:rFonts w:ascii="Times New Roman" w:hAnsi="Times New Roman" w:cs="Times New Roman"/>
           <w:b/>
           <w:bCs/>
         </w:rPr>
-        <w:t xml:space="preserve"> </w:t>
-      </w:r>
-      <w:r>
-        <w:rPr>
-          <w:rFonts w:ascii="Times New Roman" w:hAnsi="Times New Roman" w:cs="Times New Roman"/>
-        </w:rPr>
-        <w:t xml:space="preserve">open, click </w:t>
-      </w:r>
-      <w:r>
-        <w:rPr>
-          <w:rFonts w:ascii="Times New Roman" w:hAnsi="Times New Roman" w:cs="Times New Roman"/>
-          <w:i/>
-          <w:iCs/>
-        </w:rPr>
-        <w:t xml:space="preserve">load motion </w:t>
-      </w:r>
-      <w:r>
-        <w:rPr>
-          <w:rFonts w:ascii="Times New Roman" w:hAnsi="Times New Roman" w:cs="Times New Roman"/>
-        </w:rPr>
-        <w:t xml:space="preserve">and load </w:t>
-      </w:r>
-      <w:proofErr w:type="spellStart"/>
-      <w:r>
-        <w:rPr>
-          <w:rFonts w:ascii="Times New Roman" w:hAnsi="Times New Roman" w:cs="Times New Roman"/>
-          <w:b/>
-          <w:bCs/>
-        </w:rPr>
-        <w:t>surrogateData</w:t>
-      </w:r>
-      <w:proofErr w:type="spellEnd"/>
-      <w:r>
-        <w:rPr>
-          <w:rFonts w:ascii="Times New Roman" w:hAnsi="Times New Roman" w:cs="Times New Roman"/>
-          <w:b/>
-          <w:bCs/>
-        </w:rPr>
-        <w:t>\</w:t>
-      </w:r>
-      <w:proofErr w:type="spellStart"/>
-      <w:r>
-        <w:rPr>
-          <w:rFonts w:ascii="Times New Roman" w:hAnsi="Times New Roman" w:cs="Times New Roman"/>
-          <w:b/>
-          <w:bCs/>
-        </w:rPr>
-        <w:t>IKData</w:t>
-      </w:r>
-      <w:proofErr w:type="spellEnd"/>
-      <w:r>
-        <w:rPr>
-          <w:rFonts w:ascii="Times New Roman" w:hAnsi="Times New Roman" w:cs="Times New Roman"/>
-          <w:b/>
-          <w:bCs/>
-        </w:rPr>
-        <w:t>\</w:t>
+        <w:t>surrogateData\IKData\</w:t>
       </w:r>
       <w:r>
         <w:rPr>
@@ -501,7 +483,6 @@
         </w:rPr>
         <w:t xml:space="preserve">With </w:t>
       </w:r>
-      <w:proofErr w:type="spellStart"/>
       <w:r>
         <w:rPr>
           <w:rFonts w:ascii="Times New Roman" w:hAnsi="Times New Roman" w:cs="Times New Roman"/>
@@ -510,7 +491,6 @@
         </w:rPr>
         <w:t>RightLegAndPelvis.osim</w:t>
       </w:r>
-      <w:proofErr w:type="spellEnd"/>
       <w:r>
         <w:rPr>
           <w:rFonts w:ascii="Times New Roman" w:hAnsi="Times New Roman" w:cs="Times New Roman"/>

</xml_diff>